<commit_message>
Dubbo and io docs
</commit_message>
<xml_diff>
--- a/橙新科技/业务.docx
+++ b/橙新科技/业务.docx
@@ -60,21 +60,7 @@
           <w:rFonts w:hint="eastAsia"/>
         </w:rPr>
         <w:tab/>
-        <w:t>/</w:t>
-      </w:r>
-      <w:proofErr w:type="spellStart"/>
-      <w:r>
-        <w:rPr>
-          <w:rFonts w:hint="eastAsia"/>
-        </w:rPr>
-        <w:t>api</w:t>
-      </w:r>
-      <w:proofErr w:type="spellEnd"/>
-      <w:r>
-        <w:rPr>
-          <w:rFonts w:hint="eastAsia"/>
-        </w:rPr>
-        <w:t>/news/list</w:t>
+        <w:t>/api/news/list</w:t>
       </w:r>
     </w:p>
     <w:p/>
@@ -132,21 +118,7 @@
         <w:rPr>
           <w:rFonts w:hint="eastAsia"/>
         </w:rPr>
-        <w:t>/</w:t>
-      </w:r>
-      <w:proofErr w:type="spellStart"/>
-      <w:r>
-        <w:rPr>
-          <w:rFonts w:hint="eastAsia"/>
-        </w:rPr>
-        <w:t>api</w:t>
-      </w:r>
-      <w:proofErr w:type="spellEnd"/>
-      <w:r>
-        <w:rPr>
-          <w:rFonts w:hint="eastAsia"/>
-        </w:rPr>
-        <w:t>/news/detail</w:t>
+        <w:t>/api/news/detail</w:t>
       </w:r>
       <w:r>
         <w:rPr>
@@ -154,14 +126,12 @@
         </w:rPr>
         <w:t>：需要</w:t>
       </w:r>
-      <w:proofErr w:type="spellStart"/>
       <w:r>
         <w:rPr>
           <w:rFonts w:hint="eastAsia"/>
         </w:rPr>
         <w:t>sid</w:t>
       </w:r>
-      <w:proofErr w:type="spellEnd"/>
     </w:p>
     <w:p>
       <w:pPr>
@@ -172,16 +142,8 @@
         <w:rPr>
           <w:rFonts w:hint="eastAsia"/>
         </w:rPr>
-        <w:t>/</w:t>
-      </w:r>
-      <w:proofErr w:type="spellStart"/>
-      <w:r>
-        <w:rPr>
-          <w:rFonts w:hint="eastAsia"/>
-        </w:rPr>
-        <w:t>api/news/detail/skipsid</w:t>
-      </w:r>
-      <w:proofErr w:type="spellEnd"/>
+        <w:t>/api/news/detail/skipsid</w:t>
+      </w:r>
       <w:r>
         <w:rPr>
           <w:rFonts w:hint="eastAsia"/>
@@ -200,14 +162,12 @@
         </w:rPr>
         <w:t>需要</w:t>
       </w:r>
-      <w:proofErr w:type="spellStart"/>
       <w:r>
         <w:rPr>
           <w:rFonts w:hint="eastAsia"/>
         </w:rPr>
         <w:t>sid</w:t>
       </w:r>
-      <w:proofErr w:type="spellEnd"/>
     </w:p>
     <w:p>
       <w:pPr>
@@ -261,7 +221,55 @@
         <w:rPr>
           <w:rFonts w:hint="eastAsia"/>
         </w:rPr>
-        <w:t>段子是只包含文字，图集只包含图片</w:t>
+        <w:t>段子是只包含文字，图集</w:t>
+      </w:r>
+      <w:r>
+        <w:rPr>
+          <w:rFonts w:hint="eastAsia"/>
+        </w:rPr>
+        <w:t>包含图片</w:t>
+      </w:r>
+      <w:r>
+        <w:rPr>
+          <w:rFonts w:hint="eastAsia"/>
+        </w:rPr>
+        <w:t>和文字（这个文字就是图片的描述文字</w:t>
+      </w:r>
+      <w:r>
+        <w:rPr>
+          <w:rFonts w:hint="eastAsia"/>
+        </w:rPr>
+        <w:t>，分享页面不显示文字，</w:t>
+      </w:r>
+      <w:r>
+        <w:rPr>
+          <w:rFonts w:hint="eastAsia"/>
+        </w:rPr>
+        <w:t>appserver</w:t>
+      </w:r>
+      <w:r>
+        <w:rPr>
+          <w:rFonts w:hint="eastAsia"/>
+        </w:rPr>
+        <w:t>将来会</w:t>
+      </w:r>
+      <w:r>
+        <w:rPr>
+          <w:rFonts w:hint="eastAsia"/>
+        </w:rPr>
+        <w:t>在图片下方</w:t>
+      </w:r>
+      <w:r>
+        <w:rPr>
+          <w:rFonts w:hint="eastAsia"/>
+        </w:rPr>
+        <w:t>显示文字</w:t>
+      </w:r>
+      <w:r>
+        <w:rPr>
+          <w:rFonts w:hint="eastAsia"/>
+        </w:rPr>
+        <w:t>）</w:t>
       </w:r>
       <w:r>
         <w:rPr>
@@ -312,7 +320,6 @@
         </w:rPr>
         <w:t>新闻根据</w:t>
       </w:r>
-      <w:proofErr w:type="spellStart"/>
       <w:r>
         <w:rPr>
           <w:rFonts w:hint="eastAsia"/>
@@ -331,7 +338,6 @@
         </w:rPr>
         <w:t>ype</w:t>
       </w:r>
-      <w:proofErr w:type="spellEnd"/>
       <w:r>
         <w:rPr>
           <w:rFonts w:hint="eastAsia"/>
@@ -422,6 +428,7 @@
         <w:rPr>
           <w:rFonts w:hint="eastAsia"/>
         </w:rPr>
+        <w:lastRenderedPageBreak/>
         <w:tab/>
       </w:r>
       <w:r>
@@ -445,7 +452,6 @@
         <w:ind w:left="720" w:firstLine="720"/>
       </w:pPr>
       <w:r>
-        <w:lastRenderedPageBreak/>
         <w:t>episode</w:t>
       </w:r>
       <w:r>
@@ -523,14 +529,12 @@
         </w:rPr>
         <w:t>新闻根据</w:t>
       </w:r>
-      <w:proofErr w:type="spellStart"/>
       <w:r>
         <w:rPr>
           <w:rFonts w:hint="eastAsia"/>
         </w:rPr>
         <w:t>contentResource</w:t>
       </w:r>
-      <w:proofErr w:type="spellEnd"/>
       <w:r>
         <w:rPr>
           <w:rFonts w:hint="eastAsia"/>
@@ -548,7 +552,6 @@
         </w:rPr>
         <w:tab/>
       </w:r>
-      <w:proofErr w:type="spellStart"/>
       <w:r>
         <w:rPr>
           <w:rFonts w:hint="eastAsia"/>
@@ -561,7 +564,6 @@
         </w:rPr>
         <w:t>rawlaer</w:t>
       </w:r>
-      <w:proofErr w:type="spellEnd"/>
       <w:r>
         <w:rPr>
           <w:rFonts w:hint="eastAsia"/>
@@ -660,14 +662,12 @@
         </w:rPr>
         <w:t>入</w:t>
       </w:r>
-      <w:proofErr w:type="spellStart"/>
       <w:r>
         <w:rPr>
           <w:rFonts w:hint="eastAsia"/>
         </w:rPr>
         <w:t>MySQL</w:t>
       </w:r>
-      <w:proofErr w:type="spellEnd"/>
       <w:r>
         <w:rPr>
           <w:rFonts w:hint="eastAsia"/>
@@ -763,14 +763,12 @@
         </w:rPr>
         <w:t>，</w:t>
       </w:r>
-      <w:proofErr w:type="spellStart"/>
       <w:r>
         <w:rPr>
           <w:rFonts w:hint="eastAsia"/>
         </w:rPr>
         <w:t>news_content_ext</w:t>
       </w:r>
-      <w:proofErr w:type="spellEnd"/>
       <w:r>
         <w:rPr>
           <w:rFonts w:hint="eastAsia"/>
@@ -801,28 +799,24 @@
         </w:rPr>
         <w:t>和</w:t>
       </w:r>
-      <w:proofErr w:type="spellStart"/>
       <w:r>
         <w:rPr>
           <w:rFonts w:hint="eastAsia"/>
         </w:rPr>
         <w:t>news_content_ext</w:t>
       </w:r>
-      <w:proofErr w:type="spellEnd"/>
       <w:r>
         <w:rPr>
           <w:rFonts w:hint="eastAsia"/>
         </w:rPr>
         <w:t>的</w:t>
       </w:r>
-      <w:proofErr w:type="spellStart"/>
       <w:r>
         <w:rPr>
           <w:rFonts w:hint="eastAsia"/>
         </w:rPr>
         <w:t>news_id</w:t>
       </w:r>
-      <w:proofErr w:type="spellEnd"/>
       <w:r>
         <w:rPr>
           <w:rFonts w:hint="eastAsia"/>
@@ -847,14 +841,12 @@
         </w:rPr>
         <w:t>新闻的作者</w:t>
       </w:r>
-      <w:proofErr w:type="spellStart"/>
       <w:r>
         <w:rPr>
           <w:rFonts w:hint="eastAsia"/>
         </w:rPr>
         <w:t>author_id</w:t>
       </w:r>
-      <w:proofErr w:type="spellEnd"/>
     </w:p>
     <w:p>
       <w:pPr>
@@ -883,14 +875,12 @@
         </w:rPr>
         <w:t>相应的如果是爬虫，</w:t>
       </w:r>
-      <w:proofErr w:type="spellStart"/>
       <w:r>
         <w:rPr>
           <w:rFonts w:hint="eastAsia"/>
         </w:rPr>
         <w:t>author_id</w:t>
       </w:r>
-      <w:proofErr w:type="spellEnd"/>
       <w:r>
         <w:rPr>
           <w:rFonts w:hint="eastAsia"/>
@@ -909,14 +899,12 @@
         </w:rPr>
         <w:t>；如果是用户，则</w:t>
       </w:r>
-      <w:proofErr w:type="spellStart"/>
       <w:r>
         <w:rPr>
           <w:rFonts w:hint="eastAsia"/>
         </w:rPr>
         <w:t>author_id</w:t>
       </w:r>
-      <w:proofErr w:type="spellEnd"/>
       <w:r>
         <w:rPr>
           <w:rFonts w:hint="eastAsia"/>
@@ -1053,7 +1041,6 @@
         <w:rPr>
           <w:rFonts w:hint="eastAsia"/>
         </w:rPr>
-        <w:lastRenderedPageBreak/>
         <w:t>图</w:t>
       </w:r>
       <w:r>
@@ -1155,14 +1142,12 @@
         </w:rPr>
         <w:t>新闻根据</w:t>
       </w:r>
-      <w:proofErr w:type="spellStart"/>
       <w:r>
         <w:rPr>
           <w:rFonts w:hint="eastAsia"/>
         </w:rPr>
         <w:t>catalog_id</w:t>
       </w:r>
-      <w:proofErr w:type="spellEnd"/>
       <w:r>
         <w:rPr>
           <w:rFonts w:hint="eastAsia"/>
@@ -1418,28 +1403,24 @@
           <w:rFonts w:hint="eastAsia"/>
         </w:rPr>
       </w:pPr>
-      <w:proofErr w:type="spellStart"/>
       <w:r>
         <w:rPr>
           <w:rFonts w:hint="eastAsia"/>
         </w:rPr>
         <w:t>source_url</w:t>
       </w:r>
-      <w:proofErr w:type="spellEnd"/>
       <w:r>
         <w:rPr>
           <w:rFonts w:hint="eastAsia"/>
         </w:rPr>
         <w:t>：原文来源的</w:t>
       </w:r>
-      <w:proofErr w:type="spellStart"/>
       <w:r>
         <w:rPr>
           <w:rFonts w:hint="eastAsia"/>
         </w:rPr>
         <w:t>url</w:t>
       </w:r>
-      <w:proofErr w:type="spellEnd"/>
     </w:p>
     <w:p>
       <w:pPr>
@@ -1449,14 +1430,12 @@
           <w:rFonts w:hint="eastAsia"/>
         </w:rPr>
       </w:pPr>
-      <w:proofErr w:type="spellStart"/>
       <w:r>
         <w:rPr>
           <w:rFonts w:hint="eastAsia"/>
         </w:rPr>
         <w:t>resource_id</w:t>
       </w:r>
-      <w:proofErr w:type="spellEnd"/>
       <w:r>
         <w:rPr>
           <w:rFonts w:hint="eastAsia"/>
@@ -2269,14 +2248,12 @@
         </w:rPr>
         <w:t>去</w:t>
       </w:r>
-      <w:proofErr w:type="spellStart"/>
       <w:r>
         <w:rPr>
           <w:rFonts w:hint="eastAsia"/>
         </w:rPr>
         <w:t>MySQL</w:t>
       </w:r>
-      <w:proofErr w:type="spellEnd"/>
       <w:r>
         <w:rPr>
           <w:rFonts w:hint="eastAsia"/>

</xml_diff>